<commit_message>
thêm một số file riêng
</commit_message>
<xml_diff>
--- a/PhanCong-HuongDan.docx
+++ b/PhanCong-HuongDan.docx
@@ -81,6 +81,24 @@
         <w:t>trong tiêu chí đánh giá báo cáo, có đánh giá cách tổ chức làm việc nhóm. Nên mọi thông tin hoạt động cần được ghi lại để trình bày</w:t>
       </w:r>
     </w:p>
+    <w:p>
+      <w:pPr>
+        <w:rPr>
+          <w:rFonts w:ascii="Cambria" w:hAnsi="Cambria"/>
+          <w:sz w:val="28"/>
+          <w:szCs w:val="28"/>
+        </w:rPr>
+      </w:pPr>
+      <w:r>
+        <w:rPr>
+          <w:rFonts w:ascii="Cambria" w:hAnsi="Cambria"/>
+          <w:sz w:val="28"/>
+          <w:szCs w:val="28"/>
+        </w:rPr>
+        <w:tab/>
+        <w:t>Mỗi mục dưới đây được chia riêng ra thành từng tệp và nhóm phụ trách cụ thể. Mỗi nhóm có thể trao đổi riêng để hoàn thành mục của mình. Sau khi hoàn tất thì báo cáo hoàn thành và commit lên Github.</w:t>
+      </w:r>
+    </w:p>
     <w:tbl>
       <w:tblPr>
         <w:tblStyle w:val="TableGrid"/>
@@ -88,9 +106,9 @@
         <w:tblLook w:val="04A0" w:firstRow="1" w:lastRow="0" w:firstColumn="1" w:lastColumn="0" w:noHBand="0" w:noVBand="1"/>
       </w:tblPr>
       <w:tblGrid>
-        <w:gridCol w:w="5035"/>
-        <w:gridCol w:w="2340"/>
-        <w:gridCol w:w="1641"/>
+        <w:gridCol w:w="4745"/>
+        <w:gridCol w:w="2216"/>
+        <w:gridCol w:w="2055"/>
       </w:tblGrid>
       <w:tr>
         <w:tc>
@@ -293,6 +311,37 @@
               <w:t>Xong</w:t>
             </w:r>
           </w:p>
+          <w:p>
+            <w:pPr>
+              <w:jc w:val="center"/>
+              <w:rPr>
+                <w:rFonts w:ascii="Cambria" w:hAnsi="Cambria"/>
+                <w:b/>
+                <w:sz w:val="28"/>
+                <w:szCs w:val="28"/>
+              </w:rPr>
+            </w:pPr>
+            <w:r>
+              <w:rPr>
+                <w:rFonts w:ascii="Cambria" w:hAnsi="Cambria"/>
+                <w:b/>
+                <w:sz w:val="28"/>
+                <w:szCs w:val="28"/>
+              </w:rPr>
+              <w:t>(18/12/2018</w:t>
+            </w:r>
+            <w:bookmarkStart w:id="0" w:name="_GoBack"/>
+            <w:bookmarkEnd w:id="0"/>
+            <w:r>
+              <w:rPr>
+                <w:rFonts w:ascii="Cambria" w:hAnsi="Cambria"/>
+                <w:b/>
+                <w:sz w:val="28"/>
+                <w:szCs w:val="28"/>
+              </w:rPr>
+              <w:t>)</w:t>
+            </w:r>
+          </w:p>
         </w:tc>
       </w:tr>
       <w:tr>
@@ -871,6 +920,7 @@
                 <w:sz w:val="28"/>
                 <w:szCs w:val="28"/>
               </w:rPr>
+              <w:lastRenderedPageBreak/>
               <w:t>Kết luận</w:t>
             </w:r>
           </w:p>
@@ -960,17 +1010,7 @@
                 <w:sz w:val="28"/>
                 <w:szCs w:val="28"/>
               </w:rPr>
-              <w:t xml:space="preserve">Chưa </w:t>
-            </w:r>
-            <w:bookmarkStart w:id="0" w:name="_GoBack"/>
-            <w:bookmarkEnd w:id="0"/>
-            <w:r>
-              <w:rPr>
-                <w:rFonts w:ascii="Cambria" w:hAnsi="Cambria"/>
-                <w:sz w:val="28"/>
-                <w:szCs w:val="28"/>
-              </w:rPr>
-              <w:t>xong</w:t>
+              <w:t>Chưa xong</w:t>
             </w:r>
           </w:p>
         </w:tc>
@@ -1019,16 +1059,7 @@
                 <w:sz w:val="28"/>
                 <w:szCs w:val="28"/>
               </w:rPr>
-              <w:t xml:space="preserve">Với những gì đã nói ở trên, cần tìm hiểu và nghiên cứu những </w:t>
-            </w:r>
-            <w:r>
-              <w:rPr>
-                <w:rFonts w:ascii="Cambria" w:hAnsi="Cambria"/>
-                <w:sz w:val="28"/>
-                <w:szCs w:val="28"/>
-              </w:rPr>
-              <w:lastRenderedPageBreak/>
-              <w:t>thứ gì để định hướng trong tương lai</w:t>
+              <w:t>Với những gì đã nói ở trên, cần tìm hiểu và nghiên cứu những thứ gì để định hướng trong tương lai</w:t>
             </w:r>
           </w:p>
         </w:tc>
@@ -1050,7 +1081,6 @@
                 <w:sz w:val="28"/>
                 <w:szCs w:val="28"/>
               </w:rPr>
-              <w:lastRenderedPageBreak/>
               <w:t>Trần Ngọc Huy</w:t>
             </w:r>
           </w:p>

</xml_diff>

<commit_message>
HOÀN THÀNH PHẦN 2
</commit_message>
<xml_diff>
--- a/PhanCong-HuongDan.docx
+++ b/PhanCong-HuongDan.docx
@@ -459,18 +459,41 @@
               <w:jc w:val="center"/>
               <w:rPr>
                 <w:rFonts w:ascii="Cambria" w:hAnsi="Cambria"/>
-                <w:sz w:val="28"/>
-                <w:szCs w:val="28"/>
-              </w:rPr>
-            </w:pPr>
-            <w:r>
-              <w:rPr>
-                <w:rFonts w:ascii="Cambria" w:hAnsi="Cambria"/>
-                <w:sz w:val="28"/>
-                <w:szCs w:val="28"/>
-              </w:rPr>
-              <w:t>Chưa xong</w:t>
-            </w:r>
+                <w:b/>
+                <w:sz w:val="28"/>
+                <w:szCs w:val="28"/>
+              </w:rPr>
+            </w:pPr>
+            <w:r>
+              <w:rPr>
+                <w:rFonts w:ascii="Cambria" w:hAnsi="Cambria"/>
+                <w:b/>
+                <w:sz w:val="28"/>
+                <w:szCs w:val="28"/>
+              </w:rPr>
+              <w:t>Xong</w:t>
+            </w:r>
+          </w:p>
+          <w:p>
+            <w:pPr>
+              <w:jc w:val="center"/>
+              <w:rPr>
+                <w:rFonts w:ascii="Cambria" w:hAnsi="Cambria"/>
+                <w:sz w:val="28"/>
+                <w:szCs w:val="28"/>
+              </w:rPr>
+            </w:pPr>
+            <w:r>
+              <w:rPr>
+                <w:rFonts w:ascii="Cambria" w:hAnsi="Cambria"/>
+                <w:b/>
+                <w:sz w:val="28"/>
+                <w:szCs w:val="28"/>
+              </w:rPr>
+              <w:t>(18/12/2018)</w:t>
+            </w:r>
+            <w:bookmarkStart w:id="0" w:name="_GoBack"/>
+            <w:bookmarkEnd w:id="0"/>
           </w:p>
         </w:tc>
       </w:tr>
@@ -978,8 +1001,6 @@
               </w:rPr>
               <w:t>Trần Hưng Quốc Khải</w:t>
             </w:r>
-            <w:bookmarkStart w:id="0" w:name="_GoBack"/>
-            <w:bookmarkEnd w:id="0"/>
           </w:p>
         </w:tc>
         <w:tc>

</xml_diff>

<commit_message>
Phân công cho Khải viết kết luận
</commit_message>
<xml_diff>
--- a/PhanCong-HuongDan.docx
+++ b/PhanCong-HuongDan.docx
@@ -113,7 +113,7 @@
       <w:tr>
         <w:tc>
           <w:tcPr>
-            <w:tcW w:w="5035" w:type="dxa"/>
+            <w:tcW w:w="4745" w:type="dxa"/>
           </w:tcPr>
           <w:p>
             <w:pPr>
@@ -138,7 +138,7 @@
         </w:tc>
         <w:tc>
           <w:tcPr>
-            <w:tcW w:w="2340" w:type="dxa"/>
+            <w:tcW w:w="2216" w:type="dxa"/>
           </w:tcPr>
           <w:p>
             <w:pPr>
@@ -163,7 +163,7 @@
         </w:tc>
         <w:tc>
           <w:tcPr>
-            <w:tcW w:w="1641" w:type="dxa"/>
+            <w:tcW w:w="2055" w:type="dxa"/>
           </w:tcPr>
           <w:p>
             <w:pPr>
@@ -190,7 +190,7 @@
       <w:tr>
         <w:tc>
           <w:tcPr>
-            <w:tcW w:w="5035" w:type="dxa"/>
+            <w:tcW w:w="4745" w:type="dxa"/>
           </w:tcPr>
           <w:p>
             <w:pPr>
@@ -267,7 +267,7 @@
         </w:tc>
         <w:tc>
           <w:tcPr>
-            <w:tcW w:w="2340" w:type="dxa"/>
+            <w:tcW w:w="2216" w:type="dxa"/>
           </w:tcPr>
           <w:p>
             <w:pPr>
@@ -289,7 +289,7 @@
         </w:tc>
         <w:tc>
           <w:tcPr>
-            <w:tcW w:w="1641" w:type="dxa"/>
+            <w:tcW w:w="2055" w:type="dxa"/>
           </w:tcPr>
           <w:p>
             <w:pPr>
@@ -336,7 +336,7 @@
       <w:tr>
         <w:tc>
           <w:tcPr>
-            <w:tcW w:w="5035" w:type="dxa"/>
+            <w:tcW w:w="4745" w:type="dxa"/>
           </w:tcPr>
           <w:p>
             <w:pPr>
@@ -413,7 +413,7 @@
         </w:tc>
         <w:tc>
           <w:tcPr>
-            <w:tcW w:w="2340" w:type="dxa"/>
+            <w:tcW w:w="2216" w:type="dxa"/>
           </w:tcPr>
           <w:p>
             <w:pPr>
@@ -452,7 +452,7 @@
         </w:tc>
         <w:tc>
           <w:tcPr>
-            <w:tcW w:w="1641" w:type="dxa"/>
+            <w:tcW w:w="2055" w:type="dxa"/>
           </w:tcPr>
           <w:p>
             <w:pPr>
@@ -492,15 +492,13 @@
               </w:rPr>
               <w:t>(18/12/2018)</w:t>
             </w:r>
-            <w:bookmarkStart w:id="0" w:name="_GoBack"/>
-            <w:bookmarkEnd w:id="0"/>
           </w:p>
         </w:tc>
       </w:tr>
       <w:tr>
         <w:tc>
           <w:tcPr>
-            <w:tcW w:w="5035" w:type="dxa"/>
+            <w:tcW w:w="4745" w:type="dxa"/>
           </w:tcPr>
           <w:p>
             <w:pPr>
@@ -555,7 +553,7 @@
         </w:tc>
         <w:tc>
           <w:tcPr>
-            <w:tcW w:w="2340" w:type="dxa"/>
+            <w:tcW w:w="2216" w:type="dxa"/>
           </w:tcPr>
           <w:p>
             <w:pPr>
@@ -594,7 +592,7 @@
         </w:tc>
         <w:tc>
           <w:tcPr>
-            <w:tcW w:w="1641" w:type="dxa"/>
+            <w:tcW w:w="2055" w:type="dxa"/>
           </w:tcPr>
           <w:p>
             <w:pPr>
@@ -619,7 +617,7 @@
       <w:tr>
         <w:tc>
           <w:tcPr>
-            <w:tcW w:w="5035" w:type="dxa"/>
+            <w:tcW w:w="4745" w:type="dxa"/>
           </w:tcPr>
           <w:p>
             <w:pPr>
@@ -696,7 +694,7 @@
         </w:tc>
         <w:tc>
           <w:tcPr>
-            <w:tcW w:w="2340" w:type="dxa"/>
+            <w:tcW w:w="2216" w:type="dxa"/>
           </w:tcPr>
           <w:p>
             <w:pPr>
@@ -735,7 +733,7 @@
         </w:tc>
         <w:tc>
           <w:tcPr>
-            <w:tcW w:w="1641" w:type="dxa"/>
+            <w:tcW w:w="2055" w:type="dxa"/>
           </w:tcPr>
           <w:p>
             <w:pPr>
@@ -760,7 +758,7 @@
       <w:tr>
         <w:tc>
           <w:tcPr>
-            <w:tcW w:w="5035" w:type="dxa"/>
+            <w:tcW w:w="4745" w:type="dxa"/>
           </w:tcPr>
           <w:p>
             <w:pPr>
@@ -850,7 +848,7 @@
         </w:tc>
         <w:tc>
           <w:tcPr>
-            <w:tcW w:w="2340" w:type="dxa"/>
+            <w:tcW w:w="2216" w:type="dxa"/>
           </w:tcPr>
           <w:p>
             <w:pPr>
@@ -889,7 +887,7 @@
         </w:tc>
         <w:tc>
           <w:tcPr>
-            <w:tcW w:w="1641" w:type="dxa"/>
+            <w:tcW w:w="2055" w:type="dxa"/>
           </w:tcPr>
           <w:p>
             <w:pPr>
@@ -914,7 +912,7 @@
       <w:tr>
         <w:tc>
           <w:tcPr>
-            <w:tcW w:w="5035" w:type="dxa"/>
+            <w:tcW w:w="4745" w:type="dxa"/>
           </w:tcPr>
           <w:p>
             <w:pPr>
@@ -983,7 +981,7 @@
         </w:tc>
         <w:tc>
           <w:tcPr>
-            <w:tcW w:w="2340" w:type="dxa"/>
+            <w:tcW w:w="2216" w:type="dxa"/>
           </w:tcPr>
           <w:p>
             <w:pPr>
@@ -1005,7 +1003,7 @@
         </w:tc>
         <w:tc>
           <w:tcPr>
-            <w:tcW w:w="1641" w:type="dxa"/>
+            <w:tcW w:w="2055" w:type="dxa"/>
           </w:tcPr>
           <w:p>
             <w:pPr>
@@ -1030,7 +1028,7 @@
       <w:tr>
         <w:tc>
           <w:tcPr>
-            <w:tcW w:w="5035" w:type="dxa"/>
+            <w:tcW w:w="4745" w:type="dxa"/>
           </w:tcPr>
           <w:p>
             <w:pPr>
@@ -1077,8 +1075,98 @@
         </w:tc>
         <w:tc>
           <w:tcPr>
-            <w:tcW w:w="2340" w:type="dxa"/>
-          </w:tcPr>
+            <w:tcW w:w="2216" w:type="dxa"/>
+          </w:tcPr>
+          <w:p>
+            <w:pPr>
+              <w:rPr>
+                <w:rFonts w:ascii="Cambria" w:hAnsi="Cambria"/>
+                <w:sz w:val="28"/>
+                <w:szCs w:val="28"/>
+              </w:rPr>
+            </w:pPr>
+            <w:r>
+              <w:rPr>
+                <w:rFonts w:ascii="Cambria" w:hAnsi="Cambria"/>
+                <w:sz w:val="28"/>
+                <w:szCs w:val="28"/>
+              </w:rPr>
+              <w:t>Trần Hưng Quốc Khải</w:t>
+            </w:r>
+          </w:p>
+        </w:tc>
+        <w:tc>
+          <w:tcPr>
+            <w:tcW w:w="2055" w:type="dxa"/>
+          </w:tcPr>
+          <w:p>
+            <w:pPr>
+              <w:jc w:val="center"/>
+              <w:rPr>
+                <w:rFonts w:ascii="Cambria" w:hAnsi="Cambria"/>
+                <w:sz w:val="28"/>
+                <w:szCs w:val="28"/>
+              </w:rPr>
+            </w:pPr>
+            <w:r>
+              <w:rPr>
+                <w:rFonts w:ascii="Cambria" w:hAnsi="Cambria"/>
+                <w:sz w:val="28"/>
+                <w:szCs w:val="28"/>
+              </w:rPr>
+              <w:t>Chưa xong</w:t>
+            </w:r>
+          </w:p>
+        </w:tc>
+      </w:tr>
+      <w:tr>
+        <w:tc>
+          <w:tcPr>
+            <w:tcW w:w="4745" w:type="dxa"/>
+          </w:tcPr>
+          <w:p>
+            <w:pPr>
+              <w:rPr>
+                <w:rFonts w:ascii="Cambria" w:hAnsi="Cambria"/>
+                <w:b/>
+                <w:sz w:val="28"/>
+                <w:szCs w:val="28"/>
+              </w:rPr>
+            </w:pPr>
+            <w:bookmarkStart w:id="0" w:name="_GoBack" w:colFirst="2" w:colLast="2"/>
+            <w:r>
+              <w:rPr>
+                <w:rFonts w:ascii="Cambria" w:hAnsi="Cambria"/>
+                <w:b/>
+                <w:sz w:val="28"/>
+                <w:szCs w:val="28"/>
+              </w:rPr>
+              <w:t xml:space="preserve">Chuẩn </w:t>
+            </w:r>
+            <w:r>
+              <w:rPr>
+                <w:rFonts w:ascii="Cambria" w:hAnsi="Cambria"/>
+                <w:b/>
+                <w:sz w:val="28"/>
+                <w:szCs w:val="28"/>
+              </w:rPr>
+              <w:t>hóa thiết kế</w:t>
+            </w:r>
+          </w:p>
+        </w:tc>
+        <w:tc>
+          <w:tcPr>
+            <w:tcW w:w="2216" w:type="dxa"/>
+          </w:tcPr>
+          <w:p>
+            <w:pPr>
+              <w:rPr>
+                <w:rFonts w:ascii="Cambria" w:hAnsi="Cambria"/>
+                <w:sz w:val="28"/>
+                <w:szCs w:val="28"/>
+              </w:rPr>
+            </w:pPr>
+          </w:p>
           <w:p>
             <w:pPr>
               <w:rPr>
@@ -1099,7 +1187,7 @@
         </w:tc>
         <w:tc>
           <w:tcPr>
-            <w:tcW w:w="1641" w:type="dxa"/>
+            <w:tcW w:w="2055" w:type="dxa"/>
           </w:tcPr>
           <w:p>
             <w:pPr>
@@ -1121,6 +1209,7 @@
           </w:p>
         </w:tc>
       </w:tr>
+      <w:bookmarkEnd w:id="0"/>
     </w:tbl>
     <w:p>
       <w:pPr>

</xml_diff>

<commit_message>
up phan 3 5
</commit_message>
<xml_diff>
--- a/PhanCong-HuongDan.docx
+++ b/PhanCong-HuongDan.docx
@@ -604,7 +604,6 @@
                 <w:szCs w:val="28"/>
               </w:rPr>
             </w:pPr>
-            <w:bookmarkStart w:id="0" w:name="_GoBack"/>
             <w:r>
               <w:rPr>
                 <w:rFonts w:ascii="Cambria" w:hAnsi="Cambria"/>
@@ -633,7 +632,6 @@
               </w:rPr>
               <w:t>(19/12/2018)</w:t>
             </w:r>
-            <w:bookmarkEnd w:id="0"/>
           </w:p>
         </w:tc>
       </w:tr>
@@ -660,6 +658,8 @@
               </w:rPr>
               <w:t>Triển khai</w:t>
             </w:r>
+            <w:bookmarkStart w:id="0" w:name="_GoBack"/>
+            <w:bookmarkEnd w:id="0"/>
           </w:p>
           <w:p>
             <w:pPr>
@@ -917,17 +917,38 @@
               <w:jc w:val="center"/>
               <w:rPr>
                 <w:rFonts w:ascii="Cambria" w:hAnsi="Cambria"/>
-                <w:sz w:val="28"/>
-                <w:szCs w:val="28"/>
-              </w:rPr>
-            </w:pPr>
-            <w:r>
-              <w:rPr>
-                <w:rFonts w:ascii="Cambria" w:hAnsi="Cambria"/>
-                <w:sz w:val="28"/>
-                <w:szCs w:val="28"/>
-              </w:rPr>
-              <w:t>Chưa xong</w:t>
+                <w:b/>
+                <w:sz w:val="28"/>
+                <w:szCs w:val="28"/>
+              </w:rPr>
+            </w:pPr>
+            <w:r>
+              <w:rPr>
+                <w:rFonts w:ascii="Cambria" w:hAnsi="Cambria"/>
+                <w:b/>
+                <w:sz w:val="28"/>
+                <w:szCs w:val="28"/>
+              </w:rPr>
+              <w:t>Xong</w:t>
+            </w:r>
+          </w:p>
+          <w:p>
+            <w:pPr>
+              <w:jc w:val="center"/>
+              <w:rPr>
+                <w:rFonts w:ascii="Cambria" w:hAnsi="Cambria"/>
+                <w:sz w:val="28"/>
+                <w:szCs w:val="28"/>
+              </w:rPr>
+            </w:pPr>
+            <w:r>
+              <w:rPr>
+                <w:rFonts w:ascii="Cambria" w:hAnsi="Cambria"/>
+                <w:b/>
+                <w:sz w:val="28"/>
+                <w:szCs w:val="28"/>
+              </w:rPr>
+              <w:t>(19/12/2018)</w:t>
             </w:r>
           </w:p>
         </w:tc>

</xml_diff>

<commit_message>
HIỆU CHỈNH PHẦN 3
</commit_message>
<xml_diff>
--- a/PhanCong-HuongDan.docx
+++ b/PhanCong-HuongDan.docx
@@ -1,6 +1,6 @@
 
 <file path=word/document.xml><?xml version="1.0" encoding="utf-8"?>
-<w:document xmlns:wpc="http://schemas.microsoft.com/office/word/2010/wordprocessingCanvas" xmlns:cx="http://schemas.microsoft.com/office/drawing/2014/chartex" xmlns:mc="http://schemas.openxmlformats.org/markup-compatibility/2006" xmlns:o="urn:schemas-microsoft-com:office:office" xmlns:r="http://schemas.openxmlformats.org/officeDocument/2006/relationships" xmlns:m="http://schemas.openxmlformats.org/officeDocument/2006/math" xmlns:v="urn:schemas-microsoft-com:vml" xmlns:wp14="http://schemas.microsoft.com/office/word/2010/wordprocessingDrawing" xmlns:wp="http://schemas.openxmlformats.org/drawingml/2006/wordprocessingDrawing" xmlns:w10="urn:schemas-microsoft-com:office:word" xmlns:w="http://schemas.openxmlformats.org/wordprocessingml/2006/main" xmlns:w14="http://schemas.microsoft.com/office/word/2010/wordml" xmlns:w15="http://schemas.microsoft.com/office/word/2012/wordml" xmlns:w16se="http://schemas.microsoft.com/office/word/2015/wordml/symex" xmlns:wpg="http://schemas.microsoft.com/office/word/2010/wordprocessingGroup" xmlns:wpi="http://schemas.microsoft.com/office/word/2010/wordprocessingInk" xmlns:wne="http://schemas.microsoft.com/office/word/2006/wordml" xmlns:wps="http://schemas.microsoft.com/office/word/2010/wordprocessingShape" mc:Ignorable="w14 w15 w16se wp14">
+<w:document xmlns:wpc="http://schemas.microsoft.com/office/word/2010/wordprocessingCanvas" xmlns:cx="http://schemas.microsoft.com/office/drawing/2014/chartex" xmlns:cx1="http://schemas.microsoft.com/office/drawing/2015/9/8/chartex" xmlns:cx2="http://schemas.microsoft.com/office/drawing/2015/10/21/chartex" xmlns:cx3="http://schemas.microsoft.com/office/drawing/2016/5/9/chartex" xmlns:cx4="http://schemas.microsoft.com/office/drawing/2016/5/10/chartex" xmlns:cx5="http://schemas.microsoft.com/office/drawing/2016/5/11/chartex" xmlns:cx6="http://schemas.microsoft.com/office/drawing/2016/5/12/chartex" xmlns:cx7="http://schemas.microsoft.com/office/drawing/2016/5/13/chartex" xmlns:cx8="http://schemas.microsoft.com/office/drawing/2016/5/14/chartex" xmlns:mc="http://schemas.openxmlformats.org/markup-compatibility/2006" xmlns:aink="http://schemas.microsoft.com/office/drawing/2016/ink" xmlns:am3d="http://schemas.microsoft.com/office/drawing/2017/model3d" xmlns:o="urn:schemas-microsoft-com:office:office" xmlns:r="http://schemas.openxmlformats.org/officeDocument/2006/relationships" xmlns:m="http://schemas.openxmlformats.org/officeDocument/2006/math" xmlns:v="urn:schemas-microsoft-com:vml" xmlns:wp14="http://schemas.microsoft.com/office/word/2010/wordprocessingDrawing" xmlns:wp="http://schemas.openxmlformats.org/drawingml/2006/wordprocessingDrawing" xmlns:w10="urn:schemas-microsoft-com:office:word" xmlns:w="http://schemas.openxmlformats.org/wordprocessingml/2006/main" xmlns:w14="http://schemas.microsoft.com/office/word/2010/wordml" xmlns:w15="http://schemas.microsoft.com/office/word/2012/wordml" xmlns:w16cid="http://schemas.microsoft.com/office/word/2016/wordml/cid" xmlns:w16se="http://schemas.microsoft.com/office/word/2015/wordml/symex" xmlns:wpg="http://schemas.microsoft.com/office/word/2010/wordprocessingGroup" xmlns:wpi="http://schemas.microsoft.com/office/word/2010/wordprocessingInk" xmlns:wne="http://schemas.microsoft.com/office/word/2006/wordml" xmlns:wps="http://schemas.microsoft.com/office/word/2010/wordprocessingShape" mc:Ignorable="w14 w15 w16se w16cid wp14">
   <w:body>
     <w:p>
       <w:pPr>
@@ -106,14 +106,15 @@
         <w:tblLook w:val="04A0" w:firstRow="1" w:lastRow="0" w:firstColumn="1" w:lastColumn="0" w:noHBand="0" w:noVBand="1"/>
       </w:tblPr>
       <w:tblGrid>
-        <w:gridCol w:w="4745"/>
-        <w:gridCol w:w="2216"/>
+        <w:gridCol w:w="3789"/>
+        <w:gridCol w:w="1808"/>
         <w:gridCol w:w="2055"/>
+        <w:gridCol w:w="1364"/>
       </w:tblGrid>
       <w:tr>
         <w:tc>
           <w:tcPr>
-            <w:tcW w:w="4745" w:type="dxa"/>
+            <w:tcW w:w="3789" w:type="dxa"/>
           </w:tcPr>
           <w:p>
             <w:pPr>
@@ -138,7 +139,7 @@
         </w:tc>
         <w:tc>
           <w:tcPr>
-            <w:tcW w:w="2216" w:type="dxa"/>
+            <w:tcW w:w="1808" w:type="dxa"/>
           </w:tcPr>
           <w:p>
             <w:pPr>
@@ -183,6 +184,31 @@
                 <w:szCs w:val="28"/>
               </w:rPr>
               <w:t>Trạng thái</w:t>
+            </w:r>
+          </w:p>
+        </w:tc>
+        <w:tc>
+          <w:tcPr>
+            <w:tcW w:w="1364" w:type="dxa"/>
+          </w:tcPr>
+          <w:p>
+            <w:pPr>
+              <w:jc w:val="center"/>
+              <w:rPr>
+                <w:rFonts w:ascii="Cambria" w:hAnsi="Cambria"/>
+                <w:b/>
+                <w:sz w:val="28"/>
+                <w:szCs w:val="28"/>
+              </w:rPr>
+            </w:pPr>
+            <w:r>
+              <w:rPr>
+                <w:rFonts w:ascii="Cambria" w:hAnsi="Cambria"/>
+                <w:b/>
+                <w:sz w:val="28"/>
+                <w:szCs w:val="28"/>
+              </w:rPr>
+              <w:t>Số trang</w:t>
             </w:r>
           </w:p>
         </w:tc>
@@ -190,7 +216,7 @@
       <w:tr>
         <w:tc>
           <w:tcPr>
-            <w:tcW w:w="4745" w:type="dxa"/>
+            <w:tcW w:w="3789" w:type="dxa"/>
           </w:tcPr>
           <w:p>
             <w:pPr>
@@ -267,7 +293,7 @@
         </w:tc>
         <w:tc>
           <w:tcPr>
-            <w:tcW w:w="2216" w:type="dxa"/>
+            <w:tcW w:w="1808" w:type="dxa"/>
           </w:tcPr>
           <w:p>
             <w:pPr>
@@ -329,6 +355,31 @@
                 <w:szCs w:val="28"/>
               </w:rPr>
               <w:t>(18/12/2018)</w:t>
+            </w:r>
+          </w:p>
+        </w:tc>
+        <w:tc>
+          <w:tcPr>
+            <w:tcW w:w="1364" w:type="dxa"/>
+          </w:tcPr>
+          <w:p>
+            <w:pPr>
+              <w:jc w:val="center"/>
+              <w:rPr>
+                <w:rFonts w:ascii="Cambria" w:hAnsi="Cambria"/>
+                <w:b/>
+                <w:sz w:val="28"/>
+                <w:szCs w:val="28"/>
+              </w:rPr>
+            </w:pPr>
+            <w:r>
+              <w:rPr>
+                <w:rFonts w:ascii="Cambria" w:hAnsi="Cambria"/>
+                <w:b/>
+                <w:sz w:val="28"/>
+                <w:szCs w:val="28"/>
+              </w:rPr>
+              <w:t>4</w:t>
             </w:r>
           </w:p>
         </w:tc>
@@ -336,7 +387,7 @@
       <w:tr>
         <w:tc>
           <w:tcPr>
-            <w:tcW w:w="4745" w:type="dxa"/>
+            <w:tcW w:w="3789" w:type="dxa"/>
           </w:tcPr>
           <w:p>
             <w:pPr>
@@ -413,7 +464,7 @@
         </w:tc>
         <w:tc>
           <w:tcPr>
-            <w:tcW w:w="2216" w:type="dxa"/>
+            <w:tcW w:w="1808" w:type="dxa"/>
           </w:tcPr>
           <w:p>
             <w:pPr>
@@ -491,6 +542,31 @@
                 <w:szCs w:val="28"/>
               </w:rPr>
               <w:t>(18/12/2018)</w:t>
+            </w:r>
+          </w:p>
+        </w:tc>
+        <w:tc>
+          <w:tcPr>
+            <w:tcW w:w="1364" w:type="dxa"/>
+          </w:tcPr>
+          <w:p>
+            <w:pPr>
+              <w:jc w:val="center"/>
+              <w:rPr>
+                <w:rFonts w:ascii="Cambria" w:hAnsi="Cambria"/>
+                <w:b/>
+                <w:sz w:val="28"/>
+                <w:szCs w:val="28"/>
+              </w:rPr>
+            </w:pPr>
+            <w:r>
+              <w:rPr>
+                <w:rFonts w:ascii="Cambria" w:hAnsi="Cambria"/>
+                <w:b/>
+                <w:sz w:val="28"/>
+                <w:szCs w:val="28"/>
+              </w:rPr>
+              <w:t>11</w:t>
             </w:r>
           </w:p>
         </w:tc>
@@ -498,7 +574,7 @@
       <w:tr>
         <w:tc>
           <w:tcPr>
-            <w:tcW w:w="4745" w:type="dxa"/>
+            <w:tcW w:w="3789" w:type="dxa"/>
           </w:tcPr>
           <w:p>
             <w:pPr>
@@ -553,7 +629,7 @@
         </w:tc>
         <w:tc>
           <w:tcPr>
-            <w:tcW w:w="2216" w:type="dxa"/>
+            <w:tcW w:w="1808" w:type="dxa"/>
           </w:tcPr>
           <w:p>
             <w:pPr>
@@ -631,6 +707,31 @@
                 <w:szCs w:val="28"/>
               </w:rPr>
               <w:t>(19/12/2018)</w:t>
+            </w:r>
+          </w:p>
+        </w:tc>
+        <w:tc>
+          <w:tcPr>
+            <w:tcW w:w="1364" w:type="dxa"/>
+          </w:tcPr>
+          <w:p>
+            <w:pPr>
+              <w:jc w:val="center"/>
+              <w:rPr>
+                <w:rFonts w:ascii="Cambria" w:hAnsi="Cambria"/>
+                <w:b/>
+                <w:sz w:val="28"/>
+                <w:szCs w:val="28"/>
+              </w:rPr>
+            </w:pPr>
+            <w:r>
+              <w:rPr>
+                <w:rFonts w:ascii="Cambria" w:hAnsi="Cambria"/>
+                <w:b/>
+                <w:sz w:val="28"/>
+                <w:szCs w:val="28"/>
+              </w:rPr>
+              <w:t>3</w:t>
             </w:r>
           </w:p>
         </w:tc>
@@ -638,7 +739,7 @@
       <w:tr>
         <w:tc>
           <w:tcPr>
-            <w:tcW w:w="4745" w:type="dxa"/>
+            <w:tcW w:w="3789" w:type="dxa"/>
           </w:tcPr>
           <w:p>
             <w:pPr>
@@ -658,8 +759,6 @@
               </w:rPr>
               <w:t>Triển khai</w:t>
             </w:r>
-            <w:bookmarkStart w:id="0" w:name="_GoBack"/>
-            <w:bookmarkEnd w:id="0"/>
           </w:p>
           <w:p>
             <w:pPr>
@@ -717,7 +816,7 @@
         </w:tc>
         <w:tc>
           <w:tcPr>
-            <w:tcW w:w="2216" w:type="dxa"/>
+            <w:tcW w:w="1808" w:type="dxa"/>
           </w:tcPr>
           <w:p>
             <w:pPr>
@@ -775,13 +874,29 @@
               </w:rPr>
               <w:t>Chưa xong</w:t>
             </w:r>
+          </w:p>
+        </w:tc>
+        <w:tc>
+          <w:tcPr>
+            <w:tcW w:w="1364" w:type="dxa"/>
+          </w:tcPr>
+          <w:p>
+            <w:pPr>
+              <w:jc w:val="center"/>
+              <w:rPr>
+                <w:rFonts w:ascii="Cambria" w:hAnsi="Cambria"/>
+                <w:b/>
+                <w:sz w:val="28"/>
+                <w:szCs w:val="28"/>
+              </w:rPr>
+            </w:pPr>
           </w:p>
         </w:tc>
       </w:tr>
       <w:tr>
         <w:tc>
           <w:tcPr>
-            <w:tcW w:w="4745" w:type="dxa"/>
+            <w:tcW w:w="3789" w:type="dxa"/>
           </w:tcPr>
           <w:p>
             <w:pPr>
@@ -843,6 +958,7 @@
                 <w:sz w:val="28"/>
                 <w:szCs w:val="28"/>
               </w:rPr>
+              <w:lastRenderedPageBreak/>
               <w:t>Phân tích khả năng trở nên phổ biến</w:t>
             </w:r>
           </w:p>
@@ -871,22 +987,23 @@
         </w:tc>
         <w:tc>
           <w:tcPr>
-            <w:tcW w:w="2216" w:type="dxa"/>
-          </w:tcPr>
-          <w:p>
-            <w:pPr>
-              <w:rPr>
-                <w:rFonts w:ascii="Cambria" w:hAnsi="Cambria"/>
-                <w:sz w:val="28"/>
-                <w:szCs w:val="28"/>
-              </w:rPr>
-            </w:pPr>
-            <w:r>
-              <w:rPr>
-                <w:rFonts w:ascii="Cambria" w:hAnsi="Cambria"/>
-                <w:sz w:val="28"/>
-                <w:szCs w:val="28"/>
-              </w:rPr>
+            <w:tcW w:w="1808" w:type="dxa"/>
+          </w:tcPr>
+          <w:p>
+            <w:pPr>
+              <w:rPr>
+                <w:rFonts w:ascii="Cambria" w:hAnsi="Cambria"/>
+                <w:sz w:val="28"/>
+                <w:szCs w:val="28"/>
+              </w:rPr>
+            </w:pPr>
+            <w:r>
+              <w:rPr>
+                <w:rFonts w:ascii="Cambria" w:hAnsi="Cambria"/>
+                <w:sz w:val="28"/>
+                <w:szCs w:val="28"/>
+              </w:rPr>
+              <w:lastRenderedPageBreak/>
               <w:t>Nguyễn Kim Huy</w:t>
             </w:r>
           </w:p>
@@ -950,31 +1067,57 @@
               </w:rPr>
               <w:t>(19/12/2018)</w:t>
             </w:r>
+          </w:p>
+        </w:tc>
+        <w:tc>
+          <w:tcPr>
+            <w:tcW w:w="1364" w:type="dxa"/>
+          </w:tcPr>
+          <w:p>
+            <w:pPr>
+              <w:jc w:val="center"/>
+              <w:rPr>
+                <w:rFonts w:ascii="Cambria" w:hAnsi="Cambria"/>
+                <w:b/>
+                <w:sz w:val="28"/>
+                <w:szCs w:val="28"/>
+              </w:rPr>
+            </w:pPr>
+            <w:r>
+              <w:rPr>
+                <w:rFonts w:ascii="Cambria" w:hAnsi="Cambria"/>
+                <w:b/>
+                <w:sz w:val="28"/>
+                <w:szCs w:val="28"/>
+              </w:rPr>
+              <w:t>3</w:t>
+            </w:r>
+            <w:bookmarkStart w:id="0" w:name="_GoBack"/>
+            <w:bookmarkEnd w:id="0"/>
           </w:p>
         </w:tc>
       </w:tr>
       <w:tr>
         <w:tc>
           <w:tcPr>
-            <w:tcW w:w="4745" w:type="dxa"/>
-          </w:tcPr>
-          <w:p>
-            <w:pPr>
-              <w:rPr>
-                <w:rFonts w:ascii="Cambria" w:hAnsi="Cambria"/>
-                <w:b/>
-                <w:sz w:val="28"/>
-                <w:szCs w:val="28"/>
-              </w:rPr>
-            </w:pPr>
-            <w:r>
-              <w:rPr>
-                <w:rFonts w:ascii="Cambria" w:hAnsi="Cambria"/>
-                <w:b/>
-                <w:sz w:val="28"/>
-                <w:szCs w:val="28"/>
-              </w:rPr>
-              <w:lastRenderedPageBreak/>
+            <w:tcW w:w="3789" w:type="dxa"/>
+          </w:tcPr>
+          <w:p>
+            <w:pPr>
+              <w:rPr>
+                <w:rFonts w:ascii="Cambria" w:hAnsi="Cambria"/>
+                <w:b/>
+                <w:sz w:val="28"/>
+                <w:szCs w:val="28"/>
+              </w:rPr>
+            </w:pPr>
+            <w:r>
+              <w:rPr>
+                <w:rFonts w:ascii="Cambria" w:hAnsi="Cambria"/>
+                <w:b/>
+                <w:sz w:val="28"/>
+                <w:szCs w:val="28"/>
+              </w:rPr>
               <w:t>Kết luận</w:t>
             </w:r>
           </w:p>
@@ -1025,7 +1168,7 @@
         </w:tc>
         <w:tc>
           <w:tcPr>
-            <w:tcW w:w="2216" w:type="dxa"/>
+            <w:tcW w:w="1808" w:type="dxa"/>
           </w:tcPr>
           <w:p>
             <w:pPr>
@@ -1066,13 +1209,28 @@
               </w:rPr>
               <w:t>Chưa xong</w:t>
             </w:r>
+          </w:p>
+        </w:tc>
+        <w:tc>
+          <w:tcPr>
+            <w:tcW w:w="1364" w:type="dxa"/>
+          </w:tcPr>
+          <w:p>
+            <w:pPr>
+              <w:jc w:val="center"/>
+              <w:rPr>
+                <w:rFonts w:ascii="Cambria" w:hAnsi="Cambria"/>
+                <w:sz w:val="28"/>
+                <w:szCs w:val="28"/>
+              </w:rPr>
+            </w:pPr>
           </w:p>
         </w:tc>
       </w:tr>
       <w:tr>
         <w:tc>
           <w:tcPr>
-            <w:tcW w:w="4745" w:type="dxa"/>
+            <w:tcW w:w="3789" w:type="dxa"/>
           </w:tcPr>
           <w:p>
             <w:pPr>
@@ -1119,7 +1277,7 @@
         </w:tc>
         <w:tc>
           <w:tcPr>
-            <w:tcW w:w="2216" w:type="dxa"/>
+            <w:tcW w:w="1808" w:type="dxa"/>
           </w:tcPr>
           <w:p>
             <w:pPr>
@@ -1160,13 +1318,28 @@
               </w:rPr>
               <w:t>Chưa xong</w:t>
             </w:r>
+          </w:p>
+        </w:tc>
+        <w:tc>
+          <w:tcPr>
+            <w:tcW w:w="1364" w:type="dxa"/>
+          </w:tcPr>
+          <w:p>
+            <w:pPr>
+              <w:jc w:val="center"/>
+              <w:rPr>
+                <w:rFonts w:ascii="Cambria" w:hAnsi="Cambria"/>
+                <w:sz w:val="28"/>
+                <w:szCs w:val="28"/>
+              </w:rPr>
+            </w:pPr>
           </w:p>
         </w:tc>
       </w:tr>
       <w:tr>
         <w:tc>
           <w:tcPr>
-            <w:tcW w:w="4745" w:type="dxa"/>
+            <w:tcW w:w="3789" w:type="dxa"/>
           </w:tcPr>
           <w:p>
             <w:pPr>
@@ -1199,7 +1372,7 @@
         </w:tc>
         <w:tc>
           <w:tcPr>
-            <w:tcW w:w="2216" w:type="dxa"/>
+            <w:tcW w:w="1808" w:type="dxa"/>
           </w:tcPr>
           <w:p>
             <w:pPr>
@@ -1249,6 +1422,21 @@
               </w:rPr>
               <w:t>Chưa xong</w:t>
             </w:r>
+          </w:p>
+        </w:tc>
+        <w:tc>
+          <w:tcPr>
+            <w:tcW w:w="1364" w:type="dxa"/>
+          </w:tcPr>
+          <w:p>
+            <w:pPr>
+              <w:jc w:val="center"/>
+              <w:rPr>
+                <w:rFonts w:ascii="Cambria" w:hAnsi="Cambria"/>
+                <w:sz w:val="28"/>
+                <w:szCs w:val="28"/>
+              </w:rPr>
+            </w:pPr>
           </w:p>
         </w:tc>
       </w:tr>
@@ -1287,7 +1475,7 @@
 </file>
 
 <file path=word/numbering.xml><?xml version="1.0" encoding="utf-8"?>
-<w:numbering xmlns:wpc="http://schemas.microsoft.com/office/word/2010/wordprocessingCanvas" xmlns:cx="http://schemas.microsoft.com/office/drawing/2014/chartex" xmlns:mc="http://schemas.openxmlformats.org/markup-compatibility/2006" xmlns:o="urn:schemas-microsoft-com:office:office" xmlns:r="http://schemas.openxmlformats.org/officeDocument/2006/relationships" xmlns:m="http://schemas.openxmlformats.org/officeDocument/2006/math" xmlns:v="urn:schemas-microsoft-com:vml" xmlns:wp14="http://schemas.microsoft.com/office/word/2010/wordprocessingDrawing" xmlns:wp="http://schemas.openxmlformats.org/drawingml/2006/wordprocessingDrawing" xmlns:w10="urn:schemas-microsoft-com:office:word" xmlns:w="http://schemas.openxmlformats.org/wordprocessingml/2006/main" xmlns:w14="http://schemas.microsoft.com/office/word/2010/wordml" xmlns:w15="http://schemas.microsoft.com/office/word/2012/wordml" xmlns:w16se="http://schemas.microsoft.com/office/word/2015/wordml/symex" xmlns:wpg="http://schemas.microsoft.com/office/word/2010/wordprocessingGroup" xmlns:wpi="http://schemas.microsoft.com/office/word/2010/wordprocessingInk" xmlns:wne="http://schemas.microsoft.com/office/word/2006/wordml" xmlns:wps="http://schemas.microsoft.com/office/word/2010/wordprocessingShape" mc:Ignorable="w14 w15 w16se wp14">
+<w:numbering xmlns:wpc="http://schemas.microsoft.com/office/word/2010/wordprocessingCanvas" xmlns:cx="http://schemas.microsoft.com/office/drawing/2014/chartex" xmlns:cx1="http://schemas.microsoft.com/office/drawing/2015/9/8/chartex" xmlns:cx2="http://schemas.microsoft.com/office/drawing/2015/10/21/chartex" xmlns:cx3="http://schemas.microsoft.com/office/drawing/2016/5/9/chartex" xmlns:cx4="http://schemas.microsoft.com/office/drawing/2016/5/10/chartex" xmlns:cx5="http://schemas.microsoft.com/office/drawing/2016/5/11/chartex" xmlns:cx6="http://schemas.microsoft.com/office/drawing/2016/5/12/chartex" xmlns:cx7="http://schemas.microsoft.com/office/drawing/2016/5/13/chartex" xmlns:cx8="http://schemas.microsoft.com/office/drawing/2016/5/14/chartex" xmlns:mc="http://schemas.openxmlformats.org/markup-compatibility/2006" xmlns:aink="http://schemas.microsoft.com/office/drawing/2016/ink" xmlns:am3d="http://schemas.microsoft.com/office/drawing/2017/model3d" xmlns:o="urn:schemas-microsoft-com:office:office" xmlns:r="http://schemas.openxmlformats.org/officeDocument/2006/relationships" xmlns:m="http://schemas.openxmlformats.org/officeDocument/2006/math" xmlns:v="urn:schemas-microsoft-com:vml" xmlns:wp14="http://schemas.microsoft.com/office/word/2010/wordprocessingDrawing" xmlns:wp="http://schemas.openxmlformats.org/drawingml/2006/wordprocessingDrawing" xmlns:w10="urn:schemas-microsoft-com:office:word" xmlns:w="http://schemas.openxmlformats.org/wordprocessingml/2006/main" xmlns:w14="http://schemas.microsoft.com/office/word/2010/wordml" xmlns:w15="http://schemas.microsoft.com/office/word/2012/wordml" xmlns:w16cid="http://schemas.microsoft.com/office/word/2016/wordml/cid" xmlns:w16se="http://schemas.microsoft.com/office/word/2015/wordml/symex" xmlns:wpg="http://schemas.microsoft.com/office/word/2010/wordprocessingGroup" xmlns:wpi="http://schemas.microsoft.com/office/word/2010/wordprocessingInk" xmlns:wne="http://schemas.microsoft.com/office/word/2006/wordml" xmlns:wps="http://schemas.microsoft.com/office/word/2010/wordprocessingShape" mc:Ignorable="w14 w15 w16se w16cid wp14">
   <w:abstractNum w:abstractNumId="0" w15:restartNumberingAfterBreak="0">
     <w:nsid w:val="23E24B83"/>
     <w:multiLevelType w:val="hybridMultilevel"/>
@@ -1407,7 +1595,7 @@
 </file>
 
 <file path=word/styles.xml><?xml version="1.0" encoding="utf-8"?>
-<w:styles xmlns:mc="http://schemas.openxmlformats.org/markup-compatibility/2006" xmlns:r="http://schemas.openxmlformats.org/officeDocument/2006/relationships" xmlns:w="http://schemas.openxmlformats.org/wordprocessingml/2006/main" xmlns:w14="http://schemas.microsoft.com/office/word/2010/wordml" xmlns:w15="http://schemas.microsoft.com/office/word/2012/wordml" xmlns:w16se="http://schemas.microsoft.com/office/word/2015/wordml/symex" mc:Ignorable="w14 w15 w16se">
+<w:styles xmlns:mc="http://schemas.openxmlformats.org/markup-compatibility/2006" xmlns:r="http://schemas.openxmlformats.org/officeDocument/2006/relationships" xmlns:w="http://schemas.openxmlformats.org/wordprocessingml/2006/main" xmlns:w14="http://schemas.microsoft.com/office/word/2010/wordml" xmlns:w15="http://schemas.microsoft.com/office/word/2012/wordml" xmlns:w16cid="http://schemas.microsoft.com/office/word/2016/wordml/cid" xmlns:w16se="http://schemas.microsoft.com/office/word/2015/wordml/symex" mc:Ignorable="w14 w15 w16se w16cid">
   <w:docDefaults>
     <w:rPrDefault>
       <w:rPr>
@@ -1423,7 +1611,7 @@
       </w:pPr>
     </w:pPrDefault>
   </w:docDefaults>
-  <w:latentStyles w:defLockedState="0" w:defUIPriority="99" w:defSemiHidden="0" w:defUnhideWhenUsed="0" w:defQFormat="0" w:count="371">
+  <w:latentStyles w:defLockedState="0" w:defUIPriority="99" w:defSemiHidden="0" w:defUnhideWhenUsed="0" w:defQFormat="0" w:count="375">
     <w:lsdException w:name="Normal" w:uiPriority="0" w:qFormat="1"/>
     <w:lsdException w:name="heading 1" w:uiPriority="9" w:qFormat="1"/>
     <w:lsdException w:name="heading 2" w:semiHidden="1" w:uiPriority="9" w:unhideWhenUsed="1" w:qFormat="1"/>
@@ -1529,7 +1717,6 @@
     <w:lsdException w:name="HTML Sample" w:semiHidden="1" w:unhideWhenUsed="1"/>
     <w:lsdException w:name="HTML Typewriter" w:semiHidden="1" w:unhideWhenUsed="1"/>
     <w:lsdException w:name="HTML Variable" w:semiHidden="1" w:unhideWhenUsed="1"/>
-    <w:lsdException w:name="Normal Table" w:semiHidden="1" w:unhideWhenUsed="1"/>
     <w:lsdException w:name="annotation subject" w:semiHidden="1" w:unhideWhenUsed="1"/>
     <w:lsdException w:name="No List" w:semiHidden="1" w:unhideWhenUsed="1"/>
     <w:lsdException w:name="Outline List 1" w:semiHidden="1" w:unhideWhenUsed="1"/>
@@ -1573,10 +1760,8 @@
     <w:lsdException w:name="Table Elegant" w:semiHidden="1" w:unhideWhenUsed="1"/>
     <w:lsdException w:name="Table Professional" w:semiHidden="1" w:unhideWhenUsed="1"/>
     <w:lsdException w:name="Table Subtle 1" w:semiHidden="1" w:unhideWhenUsed="1"/>
-    <w:lsdException w:name="Table Subtle 2" w:semiHidden="1" w:unhideWhenUsed="1"/>
     <w:lsdException w:name="Table Web 1" w:semiHidden="1" w:unhideWhenUsed="1"/>
     <w:lsdException w:name="Table Web 2" w:semiHidden="1" w:unhideWhenUsed="1"/>
-    <w:lsdException w:name="Table Web 3" w:semiHidden="1" w:unhideWhenUsed="1"/>
     <w:lsdException w:name="Balloon Text" w:semiHidden="1" w:unhideWhenUsed="1"/>
     <w:lsdException w:name="Table Grid" w:uiPriority="39"/>
     <w:lsdException w:name="Table Theme" w:semiHidden="1" w:unhideWhenUsed="1"/>
@@ -1795,6 +1980,10 @@
     <w:lsdException w:name="List Table 5 Dark Accent 6" w:uiPriority="50"/>
     <w:lsdException w:name="List Table 6 Colorful Accent 6" w:uiPriority="51"/>
     <w:lsdException w:name="List Table 7 Colorful Accent 6" w:uiPriority="52"/>
+    <w:lsdException w:name="Mention" w:semiHidden="1" w:unhideWhenUsed="1"/>
+    <w:lsdException w:name="Smart Hyperlink" w:semiHidden="1" w:unhideWhenUsed="1"/>
+    <w:lsdException w:name="Hashtag" w:semiHidden="1" w:unhideWhenUsed="1"/>
+    <w:lsdException w:name="Unresolved Mention" w:semiHidden="1" w:unhideWhenUsed="1"/>
   </w:latentStyles>
   <w:style w:type="paragraph" w:default="1" w:styleId="Normal">
     <w:name w:val="Normal"/>

</xml_diff>